<commit_message>
update latar belakang baru masuk oenjelasan win solusi
</commit_message>
<xml_diff>
--- a/BAGIAN BAB.docx
+++ b/BAGIAN BAB.docx
@@ -107,15 +107,78 @@
         <w:rPr>
           <w:rFonts w:ascii="Arial" w:cs="Arial" w:hAnsi="Arial"/>
           <w:szCs w:val="28"/>
-        </w:rPr>
-      </w:pPr>
-      <w:r>
-        <w:rPr>
-          <w:rFonts w:ascii="Arial" w:cs="Arial" w:hAnsi="Arial"/>
-          <w:szCs w:val="28"/>
           <w:lang w:val="en-US"/>
         </w:rPr>
+      </w:pPr>
+      <w:r>
+        <w:rPr>
+          <w:rFonts w:ascii="Arial" w:cs="Arial" w:hAnsi="Arial"/>
+          <w:szCs w:val="28"/>
+          <w:lang w:val="en-US"/>
+        </w:rPr>
         <w:t>“E-Commerce adalah penjualan atau pembelian barang dan jasa, antara perusahaan, rumah tangga, individu, pemerintah, dan masyarakat atau organisasi swasta lainnya, yang dilakukan melalui komputer pada media jaringan”[1]. E-Commerce suatu cara atau proses berbelanja, pembelian atau perdagangan, penjualan produk jasa dan informasi secara elektronik atau direct selling (penjualan langsung) yang memanfaatkan fasilitas jaringan internet dimana terdapat website yang dapat menyediakan layanan get and delivery commerce (mendapatkan dan mengirimkan secara online) akan merubah semua kegiatan marketing dan juga sekaligus memangkas biaya-biaya operasional untuk kegiatan trading (perdagangan).</w:t>
+      </w:r>
+    </w:p>
+    <w:p>
+      <w:pPr>
+        <w:pStyle w:val="style179"/>
+        <w:spacing w:lineRule="auto" w:line="360"/>
+        <w:ind w:left="360"/>
+        <w:jc w:val="both"/>
+        <w:rPr>
+          <w:rFonts w:ascii="Arial" w:cs="Arial" w:hAnsi="Arial"/>
+          <w:szCs w:val="28"/>
+          <w:lang w:val="en-US"/>
+        </w:rPr>
+      </w:pPr>
+      <w:r>
+        <w:rPr>
+          <w:rFonts w:ascii="Arial" w:cs="Arial" w:hAnsi="Arial"/>
+          <w:szCs w:val="28"/>
+          <w:lang w:val="en-US"/>
+        </w:rPr>
+        <w:t>Nama perusahaan merupakan usaha yang bergerak di bidang penjualan barang-barang kebutuhan sehari-hari yang dibutuhkan oleh masyarakat. Barang yang dijual tidak jauh dari hanya sekedar kebtuhan pokok yang bersifat ringan yang memang dibutuhkan oleh masyarakat. Untuk saat ini penjualan yang dilakukan oleh perusahaan hanyalah sebatas sesuai dnegan jumlah pasar yang dibutuhkan dan belum mampu untuk menyediakan jumlah ketersediaan barang dalam jumlah besar. Ketidakmampuan ini diiringi karena keterbatasan ruang pemasaran yang hanya mengandalkan sosial media yang tidak memberikan informasi secara detail. Karena barang yang dijual bersifat kebutuhan sehari-hari yang sejatinya sudah ada disekitar setiap masyarakat namun target pemasaran diharapkan bisa diperluas dengan adanya media yang bisa memberikan informasi dengan baik.</w:t>
+      </w:r>
+    </w:p>
+    <w:p>
+      <w:pPr>
+        <w:pStyle w:val="style179"/>
+        <w:spacing w:lineRule="auto" w:line="360"/>
+        <w:ind w:left="360"/>
+        <w:jc w:val="both"/>
+        <w:rPr>
+          <w:rFonts w:ascii="Arial" w:cs="Arial" w:hAnsi="Arial"/>
+          <w:szCs w:val="28"/>
+          <w:lang w:val="en-US"/>
+        </w:rPr>
+      </w:pPr>
+      <w:r>
+        <w:rPr>
+          <w:rFonts w:ascii="Arial" w:cs="Arial" w:hAnsi="Arial"/>
+          <w:szCs w:val="28"/>
+          <w:lang w:val="en-US"/>
+        </w:rPr>
+        <w:t>Walaupun dengan kemanjuan perkembangan e-commerce dan bertebarannya media e-commerce yang sudah memiliki label besar di Indonesia perusahaan berusaha untuk memberika informasi yang khusus yang bisa di berikan secara langsung oleh perusahaan tanpa melalui media lain atau dalam hal lain selayaknya sebuah website company profile.</w:t>
+      </w:r>
+    </w:p>
+    <w:p>
+      <w:pPr>
+        <w:pStyle w:val="style179"/>
+        <w:spacing w:lineRule="auto" w:line="360"/>
+        <w:ind w:left="360"/>
+        <w:jc w:val="both"/>
+        <w:rPr>
+          <w:rFonts w:ascii="Arial" w:cs="Arial" w:hAnsi="Arial"/>
+          <w:szCs w:val="28"/>
+        </w:rPr>
+      </w:pPr>
+      <w:r>
+        <w:rPr>
+          <w:rFonts w:ascii="Arial" w:cs="Arial" w:hAnsi="Arial"/>
+          <w:szCs w:val="28"/>
+          <w:lang w:val="en-US"/>
+        </w:rPr>
+        <w:t>Berdasarkan latar belakang yang tersebut pada paragraf diatas dapat digambarkan bahwa perusahaan saat ini membutuhkan sebuah layanan atau akses produk perusahaan kepada masyarakat atau calon pembeli. E-commerce dengan label perusahaan itu sendiri merupakan salah satu solusi yang coba penulis berikan. Dilihat dari sudut kebutuhan yang memang dibutuhkan oleh perusahaan selain itu juga e-commerce dengan label perusahaan sendiri akan memberikan kepercayaan tersendiri oleh calon pembeli kepada perusahaan dimana calon pembeli tidak akan merasa khawatir ketika terjadi sesuatu hal yg tidak diinginkan maka pertanggungjawaban jelas akan tertuju langsung ke perusahaan.</w:t>
       </w:r>
     </w:p>
     <w:p>

</xml_diff>

<commit_message>
fix latar belakang masalah
</commit_message>
<xml_diff>
--- a/BAGIAN BAB.docx
+++ b/BAGIAN BAB.docx
@@ -170,15 +170,36 @@
         <w:rPr>
           <w:rFonts w:ascii="Arial" w:cs="Arial" w:hAnsi="Arial"/>
           <w:szCs w:val="28"/>
-        </w:rPr>
-      </w:pPr>
-      <w:r>
-        <w:rPr>
-          <w:rFonts w:ascii="Arial" w:cs="Arial" w:hAnsi="Arial"/>
-          <w:szCs w:val="28"/>
           <w:lang w:val="en-US"/>
         </w:rPr>
+      </w:pPr>
+      <w:r>
+        <w:rPr>
+          <w:rFonts w:ascii="Arial" w:cs="Arial" w:hAnsi="Arial"/>
+          <w:szCs w:val="28"/>
+          <w:lang w:val="en-US"/>
+        </w:rPr>
         <w:t>Berdasarkan latar belakang yang tersebut pada paragraf diatas dapat digambarkan bahwa perusahaan saat ini membutuhkan sebuah layanan atau akses produk perusahaan kepada masyarakat atau calon pembeli. E-commerce dengan label perusahaan itu sendiri merupakan salah satu solusi yang coba penulis berikan. Dilihat dari sudut kebutuhan yang memang dibutuhkan oleh perusahaan selain itu juga e-commerce dengan label perusahaan sendiri akan memberikan kepercayaan tersendiri oleh calon pembeli kepada perusahaan dimana calon pembeli tidak akan merasa khawatir ketika terjadi sesuatu hal yg tidak diinginkan maka pertanggungjawaban jelas akan tertuju langsung ke perusahaan.</w:t>
+      </w:r>
+    </w:p>
+    <w:p>
+      <w:pPr>
+        <w:pStyle w:val="style179"/>
+        <w:spacing w:lineRule="auto" w:line="360"/>
+        <w:ind w:left="360"/>
+        <w:jc w:val="both"/>
+        <w:rPr>
+          <w:rFonts w:ascii="Arial" w:cs="Arial" w:hAnsi="Arial"/>
+          <w:szCs w:val="28"/>
+        </w:rPr>
+      </w:pPr>
+      <w:r>
+        <w:rPr>
+          <w:rFonts w:ascii="Arial" w:cs="Arial" w:hAnsi="Arial"/>
+          <w:szCs w:val="28"/>
+          <w:lang w:val="en-US"/>
+        </w:rPr>
+        <w:t>E-commerce akan menjadi media untuk pemasaran produk oleh perusahan kepada masyarakat. Setiap elemen masyarakat dapat melihat semua produk yang dipasarkan oleh perusahaann. Untuk melihat stock setiap produk maka customer harus membuat akun terlebih dahulu dengan mendaftarkan di laman e-commerce tersebut. Dengan customer membuat akun maka proses selanjutnya untuk checkout produk akan tersedia dan bisa menikmati fitur yang lainnya.</w:t>
       </w:r>
     </w:p>
     <w:p>

</xml_diff>

<commit_message>
Penjelasan DFD selesai dan ada perubahan pada DFD pemesanan serta enambahan kembaili penjelasan pada flowcahrt
</commit_message>
<xml_diff>
--- a/BAGIAN BAB.docx
+++ b/BAGIAN BAB.docx
@@ -5917,6 +5917,42 @@
     <w:p>
       <w:pPr>
         <w:pStyle w:val="ListParagraph"/>
+        <w:spacing w:line="360" w:lineRule="auto"/>
+        <w:ind w:left="426" w:firstLine="654"/>
+        <w:jc w:val="both"/>
+        <w:rPr>
+          <w:rFonts w:ascii="Arial" w:hAnsi="Arial" w:cs="Arial"/>
+          <w:szCs w:val="28"/>
+        </w:rPr>
+      </w:pPr>
+    </w:p>
+    <w:p>
+      <w:pPr>
+        <w:pStyle w:val="ListParagraph"/>
+        <w:spacing w:line="360" w:lineRule="auto"/>
+        <w:ind w:left="426" w:firstLine="654"/>
+        <w:jc w:val="both"/>
+        <w:rPr>
+          <w:rFonts w:ascii="Arial" w:hAnsi="Arial" w:cs="Arial"/>
+          <w:szCs w:val="28"/>
+        </w:rPr>
+      </w:pPr>
+    </w:p>
+    <w:p>
+      <w:pPr>
+        <w:pStyle w:val="ListParagraph"/>
+        <w:spacing w:line="360" w:lineRule="auto"/>
+        <w:ind w:left="426" w:firstLine="654"/>
+        <w:jc w:val="both"/>
+        <w:rPr>
+          <w:rFonts w:ascii="Arial" w:hAnsi="Arial" w:cs="Arial"/>
+          <w:szCs w:val="28"/>
+        </w:rPr>
+      </w:pPr>
+    </w:p>
+    <w:p>
+      <w:pPr>
+        <w:pStyle w:val="ListParagraph"/>
         <w:numPr>
           <w:ilvl w:val="2"/>
           <w:numId w:val="6"/>
@@ -5935,6 +5971,7 @@
           <w:b/>
           <w:szCs w:val="28"/>
         </w:rPr>
+        <w:lastRenderedPageBreak/>
         <w:t>Data Flow Diagram (DFD) Level 0</w:t>
       </w:r>
     </w:p>
@@ -5942,13 +5979,58 @@
       <w:pPr>
         <w:pStyle w:val="ListParagraph"/>
         <w:spacing w:line="360" w:lineRule="auto"/>
-        <w:ind w:left="1080"/>
-        <w:jc w:val="both"/>
-        <w:rPr>
-          <w:rFonts w:ascii="Arial" w:hAnsi="Arial" w:cs="Arial"/>
-          <w:szCs w:val="28"/>
-        </w:rPr>
-      </w:pPr>
+        <w:ind w:left="426" w:firstLine="654"/>
+        <w:jc w:val="both"/>
+        <w:rPr>
+          <w:rFonts w:ascii="Arial" w:hAnsi="Arial" w:cs="Arial"/>
+          <w:szCs w:val="28"/>
+        </w:rPr>
+      </w:pPr>
+      <w:r>
+        <w:rPr>
+          <w:rFonts w:ascii="Arial" w:hAnsi="Arial" w:cs="Arial"/>
+          <w:szCs w:val="28"/>
+        </w:rPr>
+        <w:t xml:space="preserve">Penjelasan dari ada diagram konteks sebelumnya. Pada diagram level 0 ini digambarkan secara umum dimana setiap entitas memiliki hubungannya masing-masing. Disini ada 3 entitas besar yakni ada akun, barang dan pemesanan. </w:t>
+      </w:r>
+    </w:p>
+    <w:p>
+      <w:pPr>
+        <w:pStyle w:val="ListParagraph"/>
+        <w:spacing w:line="360" w:lineRule="auto"/>
+        <w:ind w:left="426" w:firstLine="654"/>
+        <w:jc w:val="both"/>
+        <w:rPr>
+          <w:rFonts w:ascii="Arial" w:hAnsi="Arial" w:cs="Arial"/>
+          <w:szCs w:val="28"/>
+        </w:rPr>
+      </w:pPr>
+      <w:r>
+        <w:rPr>
+          <w:rFonts w:ascii="Arial" w:hAnsi="Arial" w:cs="Arial"/>
+          <w:szCs w:val="28"/>
+        </w:rPr>
+        <w:t xml:space="preserve">Pada entitas akun user atau customer memiliki aksi dimana customer dapat membuat akun (Registrasi) dan login. Untuk respon yang duberikan oleh sistem adalah berupa data informasi berupa informasi akun yang baru saja dibuat atau informasi tentang login itu sendiri. Kemudian customer dari entitas barang mendapatkan informasi tentang barang itu sendiri dan tidak ada aksi yang bisa customer inputkan didalam entitas barang. Untuk entitas selanjutnya yakni pemesanan atau dalam hal yang lain bisa dikatakan dimana customer melakukan pemesanan barang atas barang yang dipilih dan kemudian checkout barang untuk ditransaksikan. </w:t>
+      </w:r>
+    </w:p>
+    <w:p>
+      <w:pPr>
+        <w:pStyle w:val="ListParagraph"/>
+        <w:spacing w:line="360" w:lineRule="auto"/>
+        <w:ind w:left="426" w:firstLine="654"/>
+        <w:jc w:val="both"/>
+        <w:rPr>
+          <w:rFonts w:ascii="Arial" w:hAnsi="Arial" w:cs="Arial"/>
+          <w:szCs w:val="28"/>
+        </w:rPr>
+      </w:pPr>
+      <w:r>
+        <w:rPr>
+          <w:rFonts w:ascii="Arial" w:hAnsi="Arial" w:cs="Arial"/>
+          <w:szCs w:val="28"/>
+        </w:rPr>
+        <w:t>Pada diagram alur dibawah ini juga dijelaskan tentang proses dari admin dimana admin mengelola secara penuh pada entitas barang juga akun serta data pemesanan. Dimana dalam hal ini admin mengelola barang yang baru dan barang yang lama serta memberikan informasi terkait dari barang itu sendiri.</w:t>
+      </w:r>
     </w:p>
     <w:p>
       <w:pPr>
@@ -5968,7 +6050,6 @@
           <w:szCs w:val="28"/>
           <w:lang w:eastAsia="id-ID"/>
         </w:rPr>
-        <w:lastRenderedPageBreak/>
         <w:drawing>
           <wp:inline distT="0" distB="0" distL="0" distR="0">
             <wp:extent cx="5039995" cy="3188568"/>
@@ -6042,6 +6123,18 @@
     <w:p>
       <w:pPr>
         <w:pStyle w:val="ListParagraph"/>
+        <w:spacing w:line="360" w:lineRule="auto"/>
+        <w:ind w:left="426"/>
+        <w:jc w:val="center"/>
+        <w:rPr>
+          <w:rFonts w:ascii="Arial" w:hAnsi="Arial" w:cs="Arial"/>
+          <w:szCs w:val="28"/>
+        </w:rPr>
+      </w:pPr>
+    </w:p>
+    <w:p>
+      <w:pPr>
+        <w:pStyle w:val="ListParagraph"/>
         <w:numPr>
           <w:ilvl w:val="2"/>
           <w:numId w:val="6"/>
@@ -6060,8 +6153,40 @@
           <w:b/>
           <w:szCs w:val="28"/>
         </w:rPr>
+        <w:lastRenderedPageBreak/>
         <w:t>Data Flow Diagram (DFD) Level 1</w:t>
       </w:r>
+    </w:p>
+    <w:p>
+      <w:pPr>
+        <w:pStyle w:val="ListParagraph"/>
+        <w:spacing w:line="360" w:lineRule="auto"/>
+        <w:ind w:left="426" w:firstLine="654"/>
+        <w:jc w:val="both"/>
+        <w:rPr>
+          <w:rFonts w:ascii="Arial" w:hAnsi="Arial" w:cs="Arial"/>
+          <w:szCs w:val="28"/>
+        </w:rPr>
+      </w:pPr>
+      <w:r>
+        <w:rPr>
+          <w:rFonts w:ascii="Arial" w:hAnsi="Arial" w:cs="Arial"/>
+          <w:szCs w:val="28"/>
+        </w:rPr>
+        <w:t>DFD Level 1 merupakan diagram alir percabangan dari diagram level 0. Pada diagram ini proses dari entitas akan lebih dispesifikkan dan juga dengan meklibatkan media penyimpanan.</w:t>
+      </w:r>
+    </w:p>
+    <w:p>
+      <w:pPr>
+        <w:pStyle w:val="ListParagraph"/>
+        <w:spacing w:line="360" w:lineRule="auto"/>
+        <w:ind w:left="426" w:firstLine="654"/>
+        <w:jc w:val="both"/>
+        <w:rPr>
+          <w:rFonts w:ascii="Arial" w:hAnsi="Arial" w:cs="Arial"/>
+          <w:szCs w:val="28"/>
+        </w:rPr>
+      </w:pPr>
     </w:p>
     <w:p>
       <w:pPr>
@@ -6085,6 +6210,44 @@
           <w:szCs w:val="28"/>
         </w:rPr>
         <w:t>Data Flow Diagram (DFD) Level 1 Akun</w:t>
+      </w:r>
+    </w:p>
+    <w:p>
+      <w:pPr>
+        <w:pStyle w:val="ListParagraph"/>
+        <w:spacing w:line="360" w:lineRule="auto"/>
+        <w:ind w:left="426" w:firstLine="654"/>
+        <w:jc w:val="both"/>
+        <w:rPr>
+          <w:rFonts w:ascii="Arial" w:hAnsi="Arial" w:cs="Arial"/>
+          <w:szCs w:val="28"/>
+        </w:rPr>
+      </w:pPr>
+      <w:r>
+        <w:rPr>
+          <w:rFonts w:ascii="Arial" w:hAnsi="Arial" w:cs="Arial"/>
+          <w:szCs w:val="28"/>
+        </w:rPr>
+        <w:t xml:space="preserve">DFD level 1 untuk akun akan menjelaskan secara terperinci bagaimana proses yang terjadi dan apa saja yang terlibat didalam peoses entitas akun itu. </w:t>
+      </w:r>
+    </w:p>
+    <w:p>
+      <w:pPr>
+        <w:pStyle w:val="ListParagraph"/>
+        <w:spacing w:line="360" w:lineRule="auto"/>
+        <w:ind w:left="426" w:firstLine="654"/>
+        <w:jc w:val="both"/>
+        <w:rPr>
+          <w:rFonts w:ascii="Arial" w:hAnsi="Arial" w:cs="Arial"/>
+          <w:szCs w:val="28"/>
+        </w:rPr>
+      </w:pPr>
+      <w:r>
+        <w:rPr>
+          <w:rFonts w:ascii="Arial" w:hAnsi="Arial" w:cs="Arial"/>
+          <w:szCs w:val="28"/>
+        </w:rPr>
+        <w:t>Seperti pada penejalasan sebelumnya dimana setiap user memiliki ruang pekerjaan yang berbeda. Pada level 1 ini akun dipecah hingga memiliki 3 proses dimana ada proses regitrasi, login dan data akun itu sendiri yang terhubung pada satu media penyimpanan yakni tabel users.</w:t>
       </w:r>
     </w:p>
     <w:p>
@@ -6222,6 +6385,73 @@
           <w:szCs w:val="28"/>
         </w:rPr>
       </w:pPr>
+      <w:r>
+        <w:rPr>
+          <w:rFonts w:ascii="Arial" w:hAnsi="Arial" w:cs="Arial"/>
+          <w:szCs w:val="28"/>
+        </w:rPr>
+        <w:t xml:space="preserve">DFD level 1 untuk barang akan menjelaskan secara terperinci bagaimana proses yang terjadi dan apa saja yang terlibat didalam peoses entitas barang itu. </w:t>
+      </w:r>
+    </w:p>
+    <w:p>
+      <w:pPr>
+        <w:pStyle w:val="ListParagraph"/>
+        <w:spacing w:line="360" w:lineRule="auto"/>
+        <w:ind w:left="426" w:firstLine="654"/>
+        <w:jc w:val="both"/>
+        <w:rPr>
+          <w:rFonts w:ascii="Arial" w:hAnsi="Arial" w:cs="Arial"/>
+          <w:szCs w:val="28"/>
+        </w:rPr>
+      </w:pPr>
+      <w:r>
+        <w:rPr>
+          <w:rFonts w:ascii="Arial" w:hAnsi="Arial" w:cs="Arial"/>
+          <w:szCs w:val="28"/>
+        </w:rPr>
+        <w:t xml:space="preserve">Seperti pada penejalasan sebelumnya dimana setiap user memiliki ruang pekerjaan yang berbeda. Pada level 1 ini barang dipecah hingga memiliki 4 proses dimana ada proses create, update, delete serta data </w:t>
+      </w:r>
+      <w:r>
+        <w:rPr>
+          <w:rFonts w:ascii="Arial" w:hAnsi="Arial" w:cs="Arial"/>
+          <w:szCs w:val="28"/>
+        </w:rPr>
+        <w:lastRenderedPageBreak/>
+        <w:t xml:space="preserve">barang itu sendiri yang terhubung pada satu media penyimpanan yakni tabel barang. </w:t>
+      </w:r>
+    </w:p>
+    <w:p>
+      <w:pPr>
+        <w:pStyle w:val="ListParagraph"/>
+        <w:spacing w:line="360" w:lineRule="auto"/>
+        <w:ind w:left="426" w:firstLine="654"/>
+        <w:jc w:val="both"/>
+        <w:rPr>
+          <w:rFonts w:ascii="Arial" w:hAnsi="Arial" w:cs="Arial"/>
+          <w:szCs w:val="28"/>
+        </w:rPr>
+      </w:pPr>
+      <w:r>
+        <w:rPr>
+          <w:rFonts w:ascii="Arial" w:hAnsi="Arial" w:cs="Arial"/>
+          <w:szCs w:val="28"/>
+        </w:rPr>
+        <w:t>Proses yang bisa dilakukan oleh seorang user adalah mengkonsumsi data barang dan tidak memiliki hak akses untuk mengubah,menghapus atau menambah data barang.</w:t>
+      </w:r>
+      <w:r>
+        <w:rPr>
+          <w:rFonts w:ascii="Arial" w:hAnsi="Arial" w:cs="Arial"/>
+          <w:szCs w:val="28"/>
+        </w:rPr>
+        <w:t xml:space="preserve"> Sedangkan yang memiliki hak akses ini</w:t>
+      </w:r>
+      <w:r>
+        <w:rPr>
+          <w:rFonts w:ascii="Arial" w:hAnsi="Arial" w:cs="Arial"/>
+          <w:szCs w:val="28"/>
+        </w:rPr>
+        <w:t xml:space="preserve"> hanyalah admin.</w:t>
+      </w:r>
     </w:p>
     <w:p>
       <w:pPr>
@@ -6243,7 +6473,6 @@
           <w:szCs w:val="28"/>
           <w:lang w:eastAsia="id-ID"/>
         </w:rPr>
-        <w:lastRenderedPageBreak/>
         <w:drawing>
           <wp:inline distT="0" distB="0" distL="0" distR="0">
             <wp:extent cx="5039995" cy="3964041"/>
@@ -6350,6 +6579,52 @@
           <w:szCs w:val="28"/>
         </w:rPr>
       </w:pPr>
+      <w:r>
+        <w:rPr>
+          <w:rFonts w:ascii="Arial" w:hAnsi="Arial" w:cs="Arial"/>
+          <w:szCs w:val="28"/>
+        </w:rPr>
+        <w:t xml:space="preserve">DFD level 1 untuk pemesanan akan menjelaskan secara terperinci bagaimana proses yang terjadi dan apa saja yang terlibat didalam peoses entitas pemesanan itu. </w:t>
+      </w:r>
+    </w:p>
+    <w:p>
+      <w:pPr>
+        <w:pStyle w:val="ListParagraph"/>
+        <w:spacing w:line="360" w:lineRule="auto"/>
+        <w:ind w:left="426" w:firstLine="654"/>
+        <w:jc w:val="both"/>
+        <w:rPr>
+          <w:rFonts w:ascii="Arial" w:hAnsi="Arial" w:cs="Arial"/>
+          <w:szCs w:val="28"/>
+        </w:rPr>
+      </w:pPr>
+      <w:r>
+        <w:rPr>
+          <w:rFonts w:ascii="Arial" w:hAnsi="Arial" w:cs="Arial"/>
+          <w:szCs w:val="28"/>
+        </w:rPr>
+        <w:t xml:space="preserve">Seperti pada penejalasan sebelumnya dimana setiap user memiliki ruang pekerjaan yang berbeda. Pada lebel 1 ini tidak memiliki gambaran yang terlalu spesifik karena proses hanyalah pemesanan barang yang dimana semua core proses ada pada customer. Customer akan memilih barang yang akan dicheckout kemudian lanjut pada proses dimana barang </w:t>
+      </w:r>
+      <w:r>
+        <w:rPr>
+          <w:rFonts w:ascii="Arial" w:hAnsi="Arial" w:cs="Arial"/>
+          <w:szCs w:val="28"/>
+        </w:rPr>
+        <w:lastRenderedPageBreak/>
+        <w:t>yang dicheckout akan dilakukan transaksi secara online oleh customer melalui metode bank transfer.</w:t>
+      </w:r>
+    </w:p>
+    <w:p>
+      <w:pPr>
+        <w:pStyle w:val="ListParagraph"/>
+        <w:spacing w:line="360" w:lineRule="auto"/>
+        <w:ind w:left="426" w:firstLine="654"/>
+        <w:jc w:val="both"/>
+        <w:rPr>
+          <w:rFonts w:ascii="Arial" w:hAnsi="Arial" w:cs="Arial"/>
+          <w:szCs w:val="28"/>
+        </w:rPr>
+      </w:pPr>
     </w:p>
     <w:p>
       <w:pPr>
@@ -6462,6 +6737,32 @@
           <w:szCs w:val="28"/>
         </w:rPr>
         <w:t>Flowchart Customer</w:t>
+      </w:r>
+    </w:p>
+    <w:p>
+      <w:pPr>
+        <w:pStyle w:val="ListParagraph"/>
+        <w:spacing w:line="360" w:lineRule="auto"/>
+        <w:ind w:left="0" w:firstLine="709"/>
+        <w:jc w:val="both"/>
+        <w:rPr>
+          <w:rFonts w:ascii="Arial" w:hAnsi="Arial" w:cs="Arial"/>
+          <w:szCs w:val="28"/>
+        </w:rPr>
+      </w:pPr>
+      <w:r>
+        <w:rPr>
+          <w:rFonts w:ascii="Arial" w:hAnsi="Arial" w:cs="Arial"/>
+          <w:szCs w:val="28"/>
+        </w:rPr>
+        <w:t xml:space="preserve">Flowchart merupakan diagram alir yang digambarkan dengan tujuan memberikan gambaran pada setiap prosesnya dengan penjelasan bahasa yang sama. Pada flowchart yang dijelaskan pada tahapan ini merupakan flowchart dari customer dan akan menjelaskan bagaimana proses alur dari setiap </w:t>
+      </w:r>
+      <w:r>
+        <w:rPr>
+          <w:rFonts w:ascii="Arial" w:hAnsi="Arial" w:cs="Arial"/>
+          <w:szCs w:val="28"/>
+        </w:rPr>
+        <w:t>proses yang dikerjakan oleh customer.</w:t>
       </w:r>
     </w:p>
     <w:p>
@@ -6573,19 +6874,6 @@
     <w:p>
       <w:pPr>
         <w:pStyle w:val="ListParagraph"/>
-        <w:spacing w:line="360" w:lineRule="auto"/>
-        <w:ind w:left="0"/>
-        <w:jc w:val="center"/>
-        <w:rPr>
-          <w:rFonts w:ascii="Arial" w:hAnsi="Arial" w:cs="Arial"/>
-          <w:b/>
-          <w:szCs w:val="28"/>
-        </w:rPr>
-      </w:pPr>
-    </w:p>
-    <w:p>
-      <w:pPr>
-        <w:pStyle w:val="ListParagraph"/>
         <w:numPr>
           <w:ilvl w:val="2"/>
           <w:numId w:val="6"/>
@@ -6846,6 +7134,7 @@
           <w:numId w:val="6"/>
         </w:numPr>
         <w:spacing w:line="360" w:lineRule="auto"/>
+        <w:ind w:left="0" w:firstLine="0"/>
         <w:jc w:val="both"/>
         <w:rPr>
           <w:rFonts w:ascii="Arial" w:hAnsi="Arial" w:cs="Arial"/>
@@ -6861,6 +7150,100 @@
         </w:rPr>
         <w:t>Flowchart Login Admin</w:t>
       </w:r>
+    </w:p>
+    <w:p>
+      <w:pPr>
+        <w:pStyle w:val="ListParagraph"/>
+        <w:spacing w:line="360" w:lineRule="auto"/>
+        <w:ind w:left="0"/>
+        <w:jc w:val="center"/>
+        <w:rPr>
+          <w:rFonts w:ascii="Arial" w:hAnsi="Arial" w:cs="Arial"/>
+          <w:b/>
+          <w:szCs w:val="28"/>
+        </w:rPr>
+      </w:pPr>
+    </w:p>
+    <w:p>
+      <w:pPr>
+        <w:pStyle w:val="ListParagraph"/>
+        <w:spacing w:line="360" w:lineRule="auto"/>
+        <w:ind w:left="0"/>
+        <w:jc w:val="center"/>
+        <w:rPr>
+          <w:rFonts w:ascii="Arial" w:hAnsi="Arial" w:cs="Arial"/>
+          <w:b/>
+          <w:szCs w:val="28"/>
+        </w:rPr>
+      </w:pPr>
+      <w:r>
+        <w:rPr>
+          <w:rFonts w:ascii="Arial" w:hAnsi="Arial" w:cs="Arial"/>
+          <w:b/>
+          <w:noProof/>
+          <w:szCs w:val="28"/>
+          <w:lang w:eastAsia="id-ID"/>
+        </w:rPr>
+        <w:lastRenderedPageBreak/>
+        <w:drawing>
+          <wp:inline distT="0" distB="0" distL="0" distR="0">
+            <wp:extent cx="4581525" cy="5562600"/>
+            <wp:effectExtent l="19050" t="0" r="9525" b="0"/>
+            <wp:docPr id="4" name="Picture 1" descr="D:\suryono's folder\KP\gamabr\LoginAdmin.png"/>
+            <wp:cNvGraphicFramePr>
+              <a:graphicFrameLocks xmlns:a="http://schemas.openxmlformats.org/drawingml/2006/main" noChangeAspect="1"/>
+            </wp:cNvGraphicFramePr>
+            <a:graphic xmlns:a="http://schemas.openxmlformats.org/drawingml/2006/main">
+              <a:graphicData uri="http://schemas.openxmlformats.org/drawingml/2006/picture">
+                <pic:pic xmlns:pic="http://schemas.openxmlformats.org/drawingml/2006/picture">
+                  <pic:nvPicPr>
+                    <pic:cNvPr id="0" name="Picture 1" descr="D:\suryono's folder\KP\gamabr\LoginAdmin.png"/>
+                    <pic:cNvPicPr>
+                      <a:picLocks noChangeAspect="1" noChangeArrowheads="1"/>
+                    </pic:cNvPicPr>
+                  </pic:nvPicPr>
+                  <pic:blipFill>
+                    <a:blip r:embed="rId19"/>
+                    <a:srcRect b="22237"/>
+                    <a:stretch>
+                      <a:fillRect/>
+                    </a:stretch>
+                  </pic:blipFill>
+                  <pic:spPr bwMode="auto">
+                    <a:xfrm>
+                      <a:off x="0" y="0"/>
+                      <a:ext cx="4581525" cy="5562600"/>
+                    </a:xfrm>
+                    <a:prstGeom prst="rect">
+                      <a:avLst/>
+                    </a:prstGeom>
+                    <a:noFill/>
+                    <a:ln w="9525">
+                      <a:noFill/>
+                      <a:miter lim="800000"/>
+                      <a:headEnd/>
+                      <a:tailEnd/>
+                    </a:ln>
+                  </pic:spPr>
+                </pic:pic>
+              </a:graphicData>
+            </a:graphic>
+          </wp:inline>
+        </w:drawing>
+      </w:r>
+    </w:p>
+    <w:p>
+      <w:pPr>
+        <w:pStyle w:val="ListParagraph"/>
+        <w:spacing w:line="360" w:lineRule="auto"/>
+        <w:ind w:left="0"/>
+        <w:jc w:val="center"/>
+        <w:rPr>
+          <w:rFonts w:ascii="Arial" w:hAnsi="Arial" w:cs="Arial"/>
+          <w:b/>
+          <w:szCs w:val="28"/>
+        </w:rPr>
+      </w:pPr>
     </w:p>
     <w:p>
       <w:pPr>
@@ -6870,6 +7253,7 @@
           <w:numId w:val="6"/>
         </w:numPr>
         <w:spacing w:line="360" w:lineRule="auto"/>
+        <w:ind w:left="0" w:firstLine="0"/>
         <w:jc w:val="both"/>
         <w:rPr>
           <w:rFonts w:ascii="Arial" w:hAnsi="Arial" w:cs="Arial"/>
@@ -6885,6 +7269,227 @@
         </w:rPr>
         <w:t xml:space="preserve">Flowchart </w:t>
       </w:r>
+      <w:r>
+        <w:rPr>
+          <w:rFonts w:ascii="Arial" w:hAnsi="Arial" w:cs="Arial"/>
+          <w:b/>
+          <w:szCs w:val="28"/>
+        </w:rPr>
+        <w:t>Kelola Barang</w:t>
+      </w:r>
+    </w:p>
+    <w:p>
+      <w:pPr>
+        <w:pStyle w:val="ListParagraph"/>
+        <w:spacing w:line="360" w:lineRule="auto"/>
+        <w:ind w:left="0"/>
+        <w:jc w:val="center"/>
+        <w:rPr>
+          <w:rFonts w:ascii="Arial" w:hAnsi="Arial" w:cs="Arial"/>
+          <w:b/>
+          <w:szCs w:val="28"/>
+        </w:rPr>
+      </w:pPr>
+    </w:p>
+    <w:p>
+      <w:pPr>
+        <w:pStyle w:val="ListParagraph"/>
+        <w:spacing w:line="360" w:lineRule="auto"/>
+        <w:ind w:left="0"/>
+        <w:jc w:val="center"/>
+        <w:rPr>
+          <w:rFonts w:ascii="Arial" w:hAnsi="Arial" w:cs="Arial"/>
+          <w:b/>
+          <w:szCs w:val="28"/>
+        </w:rPr>
+      </w:pPr>
+      <w:r>
+        <w:rPr>
+          <w:rFonts w:ascii="Arial" w:hAnsi="Arial" w:cs="Arial"/>
+          <w:b/>
+          <w:noProof/>
+          <w:szCs w:val="28"/>
+          <w:lang w:eastAsia="id-ID"/>
+        </w:rPr>
+        <w:lastRenderedPageBreak/>
+        <w:drawing>
+          <wp:inline distT="0" distB="0" distL="0" distR="0">
+            <wp:extent cx="5039995" cy="5904893"/>
+            <wp:effectExtent l="19050" t="0" r="8255" b="0"/>
+            <wp:docPr id="5" name="Picture 2" descr="D:\suryono's folder\KP\gamabr\Flowchart Kelola Barang.png"/>
+            <wp:cNvGraphicFramePr>
+              <a:graphicFrameLocks xmlns:a="http://schemas.openxmlformats.org/drawingml/2006/main" noChangeAspect="1"/>
+            </wp:cNvGraphicFramePr>
+            <a:graphic xmlns:a="http://schemas.openxmlformats.org/drawingml/2006/main">
+              <a:graphicData uri="http://schemas.openxmlformats.org/drawingml/2006/picture">
+                <pic:pic xmlns:pic="http://schemas.openxmlformats.org/drawingml/2006/picture">
+                  <pic:nvPicPr>
+                    <pic:cNvPr id="0" name="Picture 2" descr="D:\suryono's folder\KP\gamabr\Flowchart Kelola Barang.png"/>
+                    <pic:cNvPicPr>
+                      <a:picLocks noChangeAspect="1" noChangeArrowheads="1"/>
+                    </pic:cNvPicPr>
+                  </pic:nvPicPr>
+                  <pic:blipFill>
+                    <a:blip r:embed="rId20"/>
+                    <a:srcRect/>
+                    <a:stretch>
+                      <a:fillRect/>
+                    </a:stretch>
+                  </pic:blipFill>
+                  <pic:spPr bwMode="auto">
+                    <a:xfrm>
+                      <a:off x="0" y="0"/>
+                      <a:ext cx="5039995" cy="5904893"/>
+                    </a:xfrm>
+                    <a:prstGeom prst="rect">
+                      <a:avLst/>
+                    </a:prstGeom>
+                    <a:noFill/>
+                    <a:ln w="9525">
+                      <a:noFill/>
+                      <a:miter lim="800000"/>
+                      <a:headEnd/>
+                      <a:tailEnd/>
+                    </a:ln>
+                  </pic:spPr>
+                </pic:pic>
+              </a:graphicData>
+            </a:graphic>
+          </wp:inline>
+        </w:drawing>
+      </w:r>
+    </w:p>
+    <w:p>
+      <w:pPr>
+        <w:pStyle w:val="ListParagraph"/>
+        <w:spacing w:line="360" w:lineRule="auto"/>
+        <w:ind w:left="0"/>
+        <w:jc w:val="center"/>
+        <w:rPr>
+          <w:rFonts w:ascii="Arial" w:hAnsi="Arial" w:cs="Arial"/>
+          <w:b/>
+          <w:szCs w:val="28"/>
+        </w:rPr>
+      </w:pPr>
+    </w:p>
+    <w:p>
+      <w:pPr>
+        <w:pStyle w:val="ListParagraph"/>
+        <w:numPr>
+          <w:ilvl w:val="2"/>
+          <w:numId w:val="6"/>
+        </w:numPr>
+        <w:spacing w:line="360" w:lineRule="auto"/>
+        <w:ind w:left="0" w:firstLine="0"/>
+        <w:jc w:val="both"/>
+        <w:rPr>
+          <w:rFonts w:ascii="Arial" w:hAnsi="Arial" w:cs="Arial"/>
+          <w:b/>
+          <w:szCs w:val="28"/>
+        </w:rPr>
+      </w:pPr>
+      <w:r>
+        <w:rPr>
+          <w:rFonts w:ascii="Arial" w:hAnsi="Arial" w:cs="Arial"/>
+          <w:b/>
+          <w:szCs w:val="28"/>
+        </w:rPr>
+        <w:t>Flowchart Kelola Users</w:t>
+      </w:r>
+    </w:p>
+    <w:p>
+      <w:pPr>
+        <w:pStyle w:val="ListParagraph"/>
+        <w:spacing w:line="360" w:lineRule="auto"/>
+        <w:ind w:left="0"/>
+        <w:jc w:val="center"/>
+        <w:rPr>
+          <w:rFonts w:ascii="Arial" w:hAnsi="Arial" w:cs="Arial"/>
+          <w:b/>
+          <w:szCs w:val="28"/>
+        </w:rPr>
+      </w:pPr>
+    </w:p>
+    <w:p>
+      <w:pPr>
+        <w:pStyle w:val="ListParagraph"/>
+        <w:spacing w:line="360" w:lineRule="auto"/>
+        <w:ind w:left="0"/>
+        <w:jc w:val="center"/>
+        <w:rPr>
+          <w:rFonts w:ascii="Arial" w:hAnsi="Arial" w:cs="Arial"/>
+          <w:b/>
+          <w:szCs w:val="28"/>
+        </w:rPr>
+      </w:pPr>
+      <w:r>
+        <w:rPr>
+          <w:rFonts w:ascii="Arial" w:hAnsi="Arial" w:cs="Arial"/>
+          <w:b/>
+          <w:noProof/>
+          <w:szCs w:val="28"/>
+          <w:lang w:eastAsia="id-ID"/>
+        </w:rPr>
+        <w:lastRenderedPageBreak/>
+        <w:drawing>
+          <wp:inline distT="0" distB="0" distL="0" distR="0">
+            <wp:extent cx="4581525" cy="7153275"/>
+            <wp:effectExtent l="19050" t="0" r="9525" b="0"/>
+            <wp:docPr id="6" name="Picture 3" descr="D:\suryono's folder\KP\gamabr\Kelola Users.png"/>
+            <wp:cNvGraphicFramePr>
+              <a:graphicFrameLocks xmlns:a="http://schemas.openxmlformats.org/drawingml/2006/main" noChangeAspect="1"/>
+            </wp:cNvGraphicFramePr>
+            <a:graphic xmlns:a="http://schemas.openxmlformats.org/drawingml/2006/main">
+              <a:graphicData uri="http://schemas.openxmlformats.org/drawingml/2006/picture">
+                <pic:pic xmlns:pic="http://schemas.openxmlformats.org/drawingml/2006/picture">
+                  <pic:nvPicPr>
+                    <pic:cNvPr id="0" name="Picture 3" descr="D:\suryono's folder\KP\gamabr\Kelola Users.png"/>
+                    <pic:cNvPicPr>
+                      <a:picLocks noChangeAspect="1" noChangeArrowheads="1"/>
+                    </pic:cNvPicPr>
+                  </pic:nvPicPr>
+                  <pic:blipFill>
+                    <a:blip r:embed="rId21"/>
+                    <a:srcRect/>
+                    <a:stretch>
+                      <a:fillRect/>
+                    </a:stretch>
+                  </pic:blipFill>
+                  <pic:spPr bwMode="auto">
+                    <a:xfrm>
+                      <a:off x="0" y="0"/>
+                      <a:ext cx="4581525" cy="7153275"/>
+                    </a:xfrm>
+                    <a:prstGeom prst="rect">
+                      <a:avLst/>
+                    </a:prstGeom>
+                    <a:noFill/>
+                    <a:ln w="9525">
+                      <a:noFill/>
+                      <a:miter lim="800000"/>
+                      <a:headEnd/>
+                      <a:tailEnd/>
+                    </a:ln>
+                  </pic:spPr>
+                </pic:pic>
+              </a:graphicData>
+            </a:graphic>
+          </wp:inline>
+        </w:drawing>
+      </w:r>
+    </w:p>
+    <w:p>
+      <w:pPr>
+        <w:pStyle w:val="ListParagraph"/>
+        <w:spacing w:line="360" w:lineRule="auto"/>
+        <w:ind w:left="0"/>
+        <w:jc w:val="center"/>
+        <w:rPr>
+          <w:rFonts w:ascii="Arial" w:hAnsi="Arial" w:cs="Arial"/>
+          <w:b/>
+          <w:szCs w:val="28"/>
+        </w:rPr>
+      </w:pPr>
     </w:p>
     <w:p>
       <w:pPr>
@@ -6949,7 +7554,7 @@
       </w:r>
     </w:p>
     <w:sectPr>
-      <w:footerReference w:type="default" r:id="rId19"/>
+      <w:footerReference w:type="default" r:id="rId22"/>
       <w:pgSz w:w="11906" w:h="16838" w:code="9"/>
       <w:pgMar w:top="1701" w:right="1701" w:bottom="1701" w:left="2268" w:header="709" w:footer="709" w:gutter="0"/>
       <w:cols w:space="708"/>
@@ -7004,7 +7609,7 @@
       <w:rPr>
         <w:noProof/>
       </w:rPr>
-      <w:t>26</w:t>
+      <w:t>25</w:t>
     </w:r>
     <w:r>
       <w:fldChar w:fldCharType="end"/>

</xml_diff>